<commit_message>
Support up to 11 players
</commit_message>
<xml_diff>
--- a/流程.docx
+++ b/流程.docx
@@ -1,6 +1,6 @@
 
 <file path=word/document.xml><?xml version="1.0" encoding="utf-8"?>
-<w:document xmlns:wpc="http://schemas.microsoft.com/office/word/2010/wordprocessingCanvas" xmlns:cx="http://schemas.microsoft.com/office/drawing/2014/chartex" xmlns:cx1="http://schemas.microsoft.com/office/drawing/2015/9/8/chartex" xmlns:cx2="http://schemas.microsoft.com/office/drawing/2015/10/21/chartex" xmlns:cx3="http://schemas.microsoft.com/office/drawing/2016/5/9/chartex" xmlns:cx4="http://schemas.microsoft.com/office/drawing/2016/5/10/chartex" xmlns:cx5="http://schemas.microsoft.com/office/drawing/2016/5/11/chartex" xmlns:cx6="http://schemas.microsoft.com/office/drawing/2016/5/12/chartex" xmlns:cx7="http://schemas.microsoft.com/office/drawing/2016/5/13/chartex" xmlns:cx8="http://schemas.microsoft.com/office/drawing/2016/5/14/chartex" xmlns:mc="http://schemas.openxmlformats.org/markup-compatibility/2006" xmlns:aink="http://schemas.microsoft.com/office/drawing/2016/ink" xmlns:am3d="http://schemas.microsoft.com/office/drawing/2017/model3d" xmlns:o="urn:schemas-microsoft-com:office:office" xmlns:r="http://schemas.openxmlformats.org/officeDocument/2006/relationships" xmlns:m="http://schemas.openxmlformats.org/officeDocument/2006/math" xmlns:v="urn:schemas-microsoft-com:vml" xmlns:wp14="http://schemas.microsoft.com/office/word/2010/wordprocessingDrawing" xmlns:wp="http://schemas.openxmlformats.org/drawingml/2006/wordprocessingDrawing" xmlns:w10="urn:schemas-microsoft-com:office:word" xmlns:w="http://schemas.openxmlformats.org/wordprocessingml/2006/main" xmlns:w14="http://schemas.microsoft.com/office/word/2010/wordml" xmlns:w15="http://schemas.microsoft.com/office/word/2012/wordml" xmlns:w16cex="http://schemas.microsoft.com/office/word/2018/wordml/cex" xmlns:w16cid="http://schemas.microsoft.com/office/word/2016/wordml/cid" xmlns:w16="http://schemas.microsoft.com/office/word/2018/wordml" xmlns:w16se="http://schemas.microsoft.com/office/word/2015/wordml/symex" xmlns:wpg="http://schemas.microsoft.com/office/word/2010/wordprocessingGroup" xmlns:wpi="http://schemas.microsoft.com/office/word/2010/wordprocessingInk" xmlns:wne="http://schemas.microsoft.com/office/word/2006/wordml" xmlns:wps="http://schemas.microsoft.com/office/word/2010/wordprocessingShape" mc:Ignorable="w14 w15 w16se w16cid w16 w16cex wp14">
+<w:document xmlns:wpc="http://schemas.microsoft.com/office/word/2010/wordprocessingCanvas" xmlns:cx="http://schemas.microsoft.com/office/drawing/2014/chartex" xmlns:cx1="http://schemas.microsoft.com/office/drawing/2015/9/8/chartex" xmlns:cx2="http://schemas.microsoft.com/office/drawing/2015/10/21/chartex" xmlns:cx3="http://schemas.microsoft.com/office/drawing/2016/5/9/chartex" xmlns:cx4="http://schemas.microsoft.com/office/drawing/2016/5/10/chartex" xmlns:cx5="http://schemas.microsoft.com/office/drawing/2016/5/11/chartex" xmlns:cx6="http://schemas.microsoft.com/office/drawing/2016/5/12/chartex" xmlns:cx7="http://schemas.microsoft.com/office/drawing/2016/5/13/chartex" xmlns:cx8="http://schemas.microsoft.com/office/drawing/2016/5/14/chartex" xmlns:mc="http://schemas.openxmlformats.org/markup-compatibility/2006" xmlns:aink="http://schemas.microsoft.com/office/drawing/2016/ink" xmlns:am3d="http://schemas.microsoft.com/office/drawing/2017/model3d" xmlns:o="urn:schemas-microsoft-com:office:office" xmlns:r="http://schemas.openxmlformats.org/officeDocument/2006/relationships" xmlns:m="http://schemas.openxmlformats.org/officeDocument/2006/math" xmlns:v="urn:schemas-microsoft-com:vml" xmlns:wp14="http://schemas.microsoft.com/office/word/2010/wordprocessingDrawing" xmlns:wp="http://schemas.openxmlformats.org/drawingml/2006/wordprocessingDrawing" xmlns:w10="urn:schemas-microsoft-com:office:word" xmlns:w="http://schemas.openxmlformats.org/wordprocessingml/2006/main" xmlns:w14="http://schemas.microsoft.com/office/word/2010/wordml" xmlns:w15="http://schemas.microsoft.com/office/word/2012/wordml" xmlns:w16cid="http://schemas.microsoft.com/office/word/2016/wordml/cid" xmlns:w16se="http://schemas.microsoft.com/office/word/2015/wordml/symex" xmlns:wpg="http://schemas.microsoft.com/office/word/2010/wordprocessingGroup" xmlns:wpi="http://schemas.microsoft.com/office/word/2010/wordprocessingInk" xmlns:wne="http://schemas.microsoft.com/office/word/2006/wordml" xmlns:wps="http://schemas.microsoft.com/office/word/2010/wordprocessingShape" mc:Ignorable="w14 w15 w16se w16cid wp14">
   <w:body>
     <w:p>
       <w:pPr>
@@ -84,7 +84,135 @@
           <w:szCs w:val="26"/>
           <w:lang w:val="en-US"/>
         </w:rPr>
-        <w:t>如果有人抽到狼人和盗贼牌，预言家查验哪一张都会是好人。</w:t>
+        <w:t>如果抽到</w:t>
+      </w:r>
+      <w:r>
+        <w:rPr>
+          <w:rFonts w:eastAsia="Arial Unicode MS"/>
+          <w:sz w:val="26"/>
+          <w:szCs w:val="26"/>
+          <w:lang w:val="en-US"/>
+        </w:rPr>
+        <w:t>两张狼人</w:t>
+      </w:r>
+      <w:r>
+        <w:rPr>
+          <w:rFonts w:eastAsia="Arial Unicode MS" w:hint="default"/>
+          <w:sz w:val="26"/>
+          <w:szCs w:val="26"/>
+          <w:lang w:val="en-US"/>
+        </w:rPr>
+        <w:t xml:space="preserve"> </w:t>
+      </w:r>
+      <w:r>
+        <w:rPr>
+          <w:rFonts w:eastAsia="Arial Unicode MS"/>
+          <w:sz w:val="26"/>
+          <w:szCs w:val="26"/>
+          <w:lang w:val="en-US"/>
+        </w:rPr>
+        <w:t>/</w:t>
+      </w:r>
+      <w:r>
+        <w:rPr>
+          <w:rFonts w:eastAsia="Arial Unicode MS" w:hint="default"/>
+          <w:sz w:val="26"/>
+          <w:szCs w:val="26"/>
+          <w:lang w:val="en-US"/>
+        </w:rPr>
+        <w:t xml:space="preserve"> </w:t>
+      </w:r>
+      <w:r>
+        <w:rPr>
+          <w:rFonts w:eastAsia="Arial Unicode MS"/>
+          <w:sz w:val="26"/>
+          <w:szCs w:val="26"/>
+          <w:lang w:val="en-US"/>
+        </w:rPr>
+        <w:t>一张</w:t>
+      </w:r>
+      <w:r>
+        <w:rPr>
+          <w:rFonts w:eastAsia="Arial Unicode MS"/>
+          <w:sz w:val="26"/>
+          <w:szCs w:val="26"/>
+          <w:lang w:val="en-US"/>
+        </w:rPr>
+        <w:t>狼人</w:t>
+      </w:r>
+      <w:r>
+        <w:rPr>
+          <w:rFonts w:eastAsia="Arial Unicode MS"/>
+          <w:sz w:val="26"/>
+          <w:szCs w:val="26"/>
+          <w:lang w:val="en-US"/>
+        </w:rPr>
+        <w:t>+一张</w:t>
+      </w:r>
+      <w:r>
+        <w:rPr>
+          <w:rFonts w:eastAsia="Arial Unicode MS"/>
+          <w:sz w:val="26"/>
+          <w:szCs w:val="26"/>
+          <w:lang w:val="en-US"/>
+        </w:rPr>
+        <w:t>盗贼，预言家查验</w:t>
+      </w:r>
+      <w:r>
+        <w:rPr>
+          <w:rFonts w:eastAsia="Arial Unicode MS"/>
+          <w:sz w:val="26"/>
+          <w:szCs w:val="26"/>
+          <w:lang w:val="en-US"/>
+        </w:rPr>
+        <w:t>第</w:t>
+      </w:r>
+      <w:r>
+        <w:rPr>
+          <w:rFonts w:eastAsia="Arial Unicode MS"/>
+          <w:sz w:val="26"/>
+          <w:szCs w:val="26"/>
+          <w:lang w:val="en-US"/>
+        </w:rPr>
+        <w:t>一张</w:t>
+      </w:r>
+      <w:r>
+        <w:rPr>
+          <w:rFonts w:eastAsia="Arial Unicode MS"/>
+          <w:sz w:val="26"/>
+          <w:szCs w:val="26"/>
+          <w:lang w:val="en-US"/>
+        </w:rPr>
+        <w:t>显示</w:t>
+      </w:r>
+      <w:r>
+        <w:rPr>
+          <w:rFonts w:eastAsia="Arial Unicode MS"/>
+          <w:sz w:val="26"/>
+          <w:szCs w:val="26"/>
+          <w:lang w:val="en-US"/>
+        </w:rPr>
+        <w:t>好人</w:t>
+      </w:r>
+      <w:r>
+        <w:rPr>
+          <w:rFonts w:eastAsia="Arial Unicode MS"/>
+          <w:sz w:val="26"/>
+          <w:szCs w:val="26"/>
+          <w:lang w:val="en-US"/>
+        </w:rPr>
+        <w:t>，第二张显示狼人</w:t>
+      </w:r>
+      <w:bookmarkStart w:id="0" w:name="_GoBack"/>
+      <w:bookmarkEnd w:id="0"/>
+      <w:r>
+        <w:rPr>
+          <w:rFonts w:eastAsia="Arial Unicode MS"/>
+          <w:sz w:val="26"/>
+          <w:szCs w:val="26"/>
+          <w:lang w:val="en-US"/>
+        </w:rPr>
+        <w:t>。</w:t>
       </w:r>
       <w:r>
         <w:rPr>
@@ -464,6 +592,9 @@
         <w:t>守卫请守护</w:t>
       </w:r>
       <w:r>
+        <w:rPr>
+          <w:rFonts w:eastAsia="Arial Unicode MS" w:hint="default"/>
+        </w:rPr>
         <w:br/>
       </w:r>
       <w:r>
@@ -476,6 +607,33 @@
         <w:rPr>
           <w:rFonts w:eastAsia="Arial Unicode MS"/>
         </w:rPr>
+        <w:t>不可以连续两晚守护同一个人</w:t>
+      </w:r>
+      <w:r>
+        <w:rPr>
+          <w:rFonts w:eastAsia="Arial Unicode MS"/>
+        </w:rPr>
+        <w:t>。</w:t>
+      </w:r>
+      <w:r>
+        <w:rPr>
+          <w:rFonts w:eastAsia="Arial Unicode MS"/>
+        </w:rPr>
+        <w:t>)</w:t>
+      </w:r>
+      <w:r>
+        <w:br/>
+      </w:r>
+      <w:r>
+        <w:rPr>
+          <w:rFonts w:ascii="Helvetica Neue" w:eastAsia="Arial Unicode MS" w:hAnsi="Helvetica Neue"/>
+        </w:rPr>
+        <w:t xml:space="preserve">(PS: </w:t>
+      </w:r>
+      <w:r>
+        <w:rPr>
+          <w:rFonts w:eastAsia="Arial Unicode MS"/>
+        </w:rPr>
         <w:t>如果一个人被同守同救，还是会死。</w:t>
       </w:r>
       <w:r>
@@ -491,6 +649,7 @@
         <w:rPr>
           <w:rFonts w:ascii="Helvetica Neue" w:eastAsia="Arial Unicode MS" w:hAnsi="Helvetica Neue"/>
         </w:rPr>
+        <w:lastRenderedPageBreak/>
         <w:t xml:space="preserve">(PS: </w:t>
       </w:r>
       <w:r>
@@ -524,7 +683,6 @@
         <w:rPr>
           <w:rFonts w:eastAsia="Arial Unicode MS"/>
         </w:rPr>
-        <w:lastRenderedPageBreak/>
         <w:t>猎人请睁眼</w:t>
       </w:r>
       <w:r>
@@ -751,7 +909,7 @@
 </file>
 
 <file path=word/endnotes.xml><?xml version="1.0" encoding="utf-8"?>
-<w:endnotes xmlns:wpc="http://schemas.microsoft.com/office/word/2010/wordprocessingCanvas" xmlns:cx="http://schemas.microsoft.com/office/drawing/2014/chartex" xmlns:cx1="http://schemas.microsoft.com/office/drawing/2015/9/8/chartex" xmlns:cx2="http://schemas.microsoft.com/office/drawing/2015/10/21/chartex" xmlns:cx3="http://schemas.microsoft.com/office/drawing/2016/5/9/chartex" xmlns:cx4="http://schemas.microsoft.com/office/drawing/2016/5/10/chartex" xmlns:cx5="http://schemas.microsoft.com/office/drawing/2016/5/11/chartex" xmlns:cx6="http://schemas.microsoft.com/office/drawing/2016/5/12/chartex" xmlns:cx7="http://schemas.microsoft.com/office/drawing/2016/5/13/chartex" xmlns:cx8="http://schemas.microsoft.com/office/drawing/2016/5/14/chartex" xmlns:mc="http://schemas.openxmlformats.org/markup-compatibility/2006" xmlns:aink="http://schemas.microsoft.com/office/drawing/2016/ink" xmlns:am3d="http://schemas.microsoft.com/office/drawing/2017/model3d" xmlns:o="urn:schemas-microsoft-com:office:office" xmlns:r="http://schemas.openxmlformats.org/officeDocument/2006/relationships" xmlns:m="http://schemas.openxmlformats.org/officeDocument/2006/math" xmlns:v="urn:schemas-microsoft-com:vml" xmlns:wp14="http://schemas.microsoft.com/office/word/2010/wordprocessingDrawing" xmlns:wp="http://schemas.openxmlformats.org/drawingml/2006/wordprocessingDrawing" xmlns:w10="urn:schemas-microsoft-com:office:word" xmlns:w="http://schemas.openxmlformats.org/wordprocessingml/2006/main" xmlns:w14="http://schemas.microsoft.com/office/word/2010/wordml" xmlns:w15="http://schemas.microsoft.com/office/word/2012/wordml" xmlns:w16cex="http://schemas.microsoft.com/office/word/2018/wordml/cex" xmlns:w16cid="http://schemas.microsoft.com/office/word/2016/wordml/cid" xmlns:w16="http://schemas.microsoft.com/office/word/2018/wordml" xmlns:w16se="http://schemas.microsoft.com/office/word/2015/wordml/symex" xmlns:wpg="http://schemas.microsoft.com/office/word/2010/wordprocessingGroup" xmlns:wpi="http://schemas.microsoft.com/office/word/2010/wordprocessingInk" xmlns:wne="http://schemas.microsoft.com/office/word/2006/wordml" xmlns:wps="http://schemas.microsoft.com/office/word/2010/wordprocessingShape" mc:Ignorable="w14 w15 w16se w16cid w16 w16cex wp14">
+<w:endnotes xmlns:wpc="http://schemas.microsoft.com/office/word/2010/wordprocessingCanvas" xmlns:cx="http://schemas.microsoft.com/office/drawing/2014/chartex" xmlns:cx1="http://schemas.microsoft.com/office/drawing/2015/9/8/chartex" xmlns:cx2="http://schemas.microsoft.com/office/drawing/2015/10/21/chartex" xmlns:cx3="http://schemas.microsoft.com/office/drawing/2016/5/9/chartex" xmlns:cx4="http://schemas.microsoft.com/office/drawing/2016/5/10/chartex" xmlns:cx5="http://schemas.microsoft.com/office/drawing/2016/5/11/chartex" xmlns:cx6="http://schemas.microsoft.com/office/drawing/2016/5/12/chartex" xmlns:cx7="http://schemas.microsoft.com/office/drawing/2016/5/13/chartex" xmlns:cx8="http://schemas.microsoft.com/office/drawing/2016/5/14/chartex" xmlns:mc="http://schemas.openxmlformats.org/markup-compatibility/2006" xmlns:aink="http://schemas.microsoft.com/office/drawing/2016/ink" xmlns:am3d="http://schemas.microsoft.com/office/drawing/2017/model3d" xmlns:o="urn:schemas-microsoft-com:office:office" xmlns:r="http://schemas.openxmlformats.org/officeDocument/2006/relationships" xmlns:m="http://schemas.openxmlformats.org/officeDocument/2006/math" xmlns:v="urn:schemas-microsoft-com:vml" xmlns:wp14="http://schemas.microsoft.com/office/word/2010/wordprocessingDrawing" xmlns:wp="http://schemas.openxmlformats.org/drawingml/2006/wordprocessingDrawing" xmlns:w10="urn:schemas-microsoft-com:office:word" xmlns:w="http://schemas.openxmlformats.org/wordprocessingml/2006/main" xmlns:w14="http://schemas.microsoft.com/office/word/2010/wordml" xmlns:w15="http://schemas.microsoft.com/office/word/2012/wordml" xmlns:w16cid="http://schemas.microsoft.com/office/word/2016/wordml/cid" xmlns:w16se="http://schemas.microsoft.com/office/word/2015/wordml/symex" xmlns:wpg="http://schemas.microsoft.com/office/word/2010/wordprocessingGroup" xmlns:wpi="http://schemas.microsoft.com/office/word/2010/wordprocessingInk" xmlns:wne="http://schemas.microsoft.com/office/word/2006/wordml" xmlns:wps="http://schemas.microsoft.com/office/word/2010/wordprocessingShape" mc:Ignorable="w14 w15 w16se w16cid wp14">
   <w:endnote w:type="separator" w:id="-1">
     <w:p>
       <w:r>
@@ -770,13 +928,13 @@
 </file>
 
 <file path=word/footer1.xml><?xml version="1.0" encoding="utf-8"?>
-<w:ftr xmlns:wpc="http://schemas.microsoft.com/office/word/2010/wordprocessingCanvas" xmlns:cx="http://schemas.microsoft.com/office/drawing/2014/chartex" xmlns:cx1="http://schemas.microsoft.com/office/drawing/2015/9/8/chartex" xmlns:cx2="http://schemas.microsoft.com/office/drawing/2015/10/21/chartex" xmlns:cx3="http://schemas.microsoft.com/office/drawing/2016/5/9/chartex" xmlns:cx4="http://schemas.microsoft.com/office/drawing/2016/5/10/chartex" xmlns:cx5="http://schemas.microsoft.com/office/drawing/2016/5/11/chartex" xmlns:cx6="http://schemas.microsoft.com/office/drawing/2016/5/12/chartex" xmlns:cx7="http://schemas.microsoft.com/office/drawing/2016/5/13/chartex" xmlns:cx8="http://schemas.microsoft.com/office/drawing/2016/5/14/chartex" xmlns:mc="http://schemas.openxmlformats.org/markup-compatibility/2006" xmlns:aink="http://schemas.microsoft.com/office/drawing/2016/ink" xmlns:am3d="http://schemas.microsoft.com/office/drawing/2017/model3d" xmlns:o="urn:schemas-microsoft-com:office:office" xmlns:r="http://schemas.openxmlformats.org/officeDocument/2006/relationships" xmlns:m="http://schemas.openxmlformats.org/officeDocument/2006/math" xmlns:v="urn:schemas-microsoft-com:vml" xmlns:wp14="http://schemas.microsoft.com/office/word/2010/wordprocessingDrawing" xmlns:wp="http://schemas.openxmlformats.org/drawingml/2006/wordprocessingDrawing" xmlns:w10="urn:schemas-microsoft-com:office:word" xmlns:w="http://schemas.openxmlformats.org/wordprocessingml/2006/main" xmlns:w14="http://schemas.microsoft.com/office/word/2010/wordml" xmlns:w15="http://schemas.microsoft.com/office/word/2012/wordml" xmlns:w16cex="http://schemas.microsoft.com/office/word/2018/wordml/cex" xmlns:w16cid="http://schemas.microsoft.com/office/word/2016/wordml/cid" xmlns:w16="http://schemas.microsoft.com/office/word/2018/wordml" xmlns:w16se="http://schemas.microsoft.com/office/word/2015/wordml/symex" xmlns:wpg="http://schemas.microsoft.com/office/word/2010/wordprocessingGroup" xmlns:wpi="http://schemas.microsoft.com/office/word/2010/wordprocessingInk" xmlns:wne="http://schemas.microsoft.com/office/word/2006/wordml" xmlns:wps="http://schemas.microsoft.com/office/word/2010/wordprocessingShape" mc:Ignorable="w14 w15 w16se w16cid w16 w16cex wp14">
+<w:ftr xmlns:wpc="http://schemas.microsoft.com/office/word/2010/wordprocessingCanvas" xmlns:cx="http://schemas.microsoft.com/office/drawing/2014/chartex" xmlns:cx1="http://schemas.microsoft.com/office/drawing/2015/9/8/chartex" xmlns:cx2="http://schemas.microsoft.com/office/drawing/2015/10/21/chartex" xmlns:cx3="http://schemas.microsoft.com/office/drawing/2016/5/9/chartex" xmlns:cx4="http://schemas.microsoft.com/office/drawing/2016/5/10/chartex" xmlns:cx5="http://schemas.microsoft.com/office/drawing/2016/5/11/chartex" xmlns:cx6="http://schemas.microsoft.com/office/drawing/2016/5/12/chartex" xmlns:cx7="http://schemas.microsoft.com/office/drawing/2016/5/13/chartex" xmlns:cx8="http://schemas.microsoft.com/office/drawing/2016/5/14/chartex" xmlns:mc="http://schemas.openxmlformats.org/markup-compatibility/2006" xmlns:aink="http://schemas.microsoft.com/office/drawing/2016/ink" xmlns:am3d="http://schemas.microsoft.com/office/drawing/2017/model3d" xmlns:o="urn:schemas-microsoft-com:office:office" xmlns:r="http://schemas.openxmlformats.org/officeDocument/2006/relationships" xmlns:m="http://schemas.openxmlformats.org/officeDocument/2006/math" xmlns:v="urn:schemas-microsoft-com:vml" xmlns:wp14="http://schemas.microsoft.com/office/word/2010/wordprocessingDrawing" xmlns:wp="http://schemas.openxmlformats.org/drawingml/2006/wordprocessingDrawing" xmlns:w10="urn:schemas-microsoft-com:office:word" xmlns:w="http://schemas.openxmlformats.org/wordprocessingml/2006/main" xmlns:w14="http://schemas.microsoft.com/office/word/2010/wordml" xmlns:w15="http://schemas.microsoft.com/office/word/2012/wordml" xmlns:w16cid="http://schemas.microsoft.com/office/word/2016/wordml/cid" xmlns:w16se="http://schemas.microsoft.com/office/word/2015/wordml/symex" xmlns:wpg="http://schemas.microsoft.com/office/word/2010/wordprocessingGroup" xmlns:wpi="http://schemas.microsoft.com/office/word/2010/wordprocessingInk" xmlns:wne="http://schemas.microsoft.com/office/word/2006/wordml" xmlns:wps="http://schemas.microsoft.com/office/word/2010/wordprocessingShape" mc:Ignorable="w14 w15 w16se w16cid wp14">
   <w:p/>
 </w:ftr>
 </file>
 
 <file path=word/footnotes.xml><?xml version="1.0" encoding="utf-8"?>
-<w:footnotes xmlns:wpc="http://schemas.microsoft.com/office/word/2010/wordprocessingCanvas" xmlns:cx="http://schemas.microsoft.com/office/drawing/2014/chartex" xmlns:cx1="http://schemas.microsoft.com/office/drawing/2015/9/8/chartex" xmlns:cx2="http://schemas.microsoft.com/office/drawing/2015/10/21/chartex" xmlns:cx3="http://schemas.microsoft.com/office/drawing/2016/5/9/chartex" xmlns:cx4="http://schemas.microsoft.com/office/drawing/2016/5/10/chartex" xmlns:cx5="http://schemas.microsoft.com/office/drawing/2016/5/11/chartex" xmlns:cx6="http://schemas.microsoft.com/office/drawing/2016/5/12/chartex" xmlns:cx7="http://schemas.microsoft.com/office/drawing/2016/5/13/chartex" xmlns:cx8="http://schemas.microsoft.com/office/drawing/2016/5/14/chartex" xmlns:mc="http://schemas.openxmlformats.org/markup-compatibility/2006" xmlns:aink="http://schemas.microsoft.com/office/drawing/2016/ink" xmlns:am3d="http://schemas.microsoft.com/office/drawing/2017/model3d" xmlns:o="urn:schemas-microsoft-com:office:office" xmlns:r="http://schemas.openxmlformats.org/officeDocument/2006/relationships" xmlns:m="http://schemas.openxmlformats.org/officeDocument/2006/math" xmlns:v="urn:schemas-microsoft-com:vml" xmlns:wp14="http://schemas.microsoft.com/office/word/2010/wordprocessingDrawing" xmlns:wp="http://schemas.openxmlformats.org/drawingml/2006/wordprocessingDrawing" xmlns:w10="urn:schemas-microsoft-com:office:word" xmlns:w="http://schemas.openxmlformats.org/wordprocessingml/2006/main" xmlns:w14="http://schemas.microsoft.com/office/word/2010/wordml" xmlns:w15="http://schemas.microsoft.com/office/word/2012/wordml" xmlns:w16cex="http://schemas.microsoft.com/office/word/2018/wordml/cex" xmlns:w16cid="http://schemas.microsoft.com/office/word/2016/wordml/cid" xmlns:w16="http://schemas.microsoft.com/office/word/2018/wordml" xmlns:w16se="http://schemas.microsoft.com/office/word/2015/wordml/symex" xmlns:wpg="http://schemas.microsoft.com/office/word/2010/wordprocessingGroup" xmlns:wpi="http://schemas.microsoft.com/office/word/2010/wordprocessingInk" xmlns:wne="http://schemas.microsoft.com/office/word/2006/wordml" xmlns:wps="http://schemas.microsoft.com/office/word/2010/wordprocessingShape" mc:Ignorable="w14 w15 w16se w16cid w16 w16cex wp14">
+<w:footnotes xmlns:wpc="http://schemas.microsoft.com/office/word/2010/wordprocessingCanvas" xmlns:cx="http://schemas.microsoft.com/office/drawing/2014/chartex" xmlns:cx1="http://schemas.microsoft.com/office/drawing/2015/9/8/chartex" xmlns:cx2="http://schemas.microsoft.com/office/drawing/2015/10/21/chartex" xmlns:cx3="http://schemas.microsoft.com/office/drawing/2016/5/9/chartex" xmlns:cx4="http://schemas.microsoft.com/office/drawing/2016/5/10/chartex" xmlns:cx5="http://schemas.microsoft.com/office/drawing/2016/5/11/chartex" xmlns:cx6="http://schemas.microsoft.com/office/drawing/2016/5/12/chartex" xmlns:cx7="http://schemas.microsoft.com/office/drawing/2016/5/13/chartex" xmlns:cx8="http://schemas.microsoft.com/office/drawing/2016/5/14/chartex" xmlns:mc="http://schemas.openxmlformats.org/markup-compatibility/2006" xmlns:aink="http://schemas.microsoft.com/office/drawing/2016/ink" xmlns:am3d="http://schemas.microsoft.com/office/drawing/2017/model3d" xmlns:o="urn:schemas-microsoft-com:office:office" xmlns:r="http://schemas.openxmlformats.org/officeDocument/2006/relationships" xmlns:m="http://schemas.openxmlformats.org/officeDocument/2006/math" xmlns:v="urn:schemas-microsoft-com:vml" xmlns:wp14="http://schemas.microsoft.com/office/word/2010/wordprocessingDrawing" xmlns:wp="http://schemas.openxmlformats.org/drawingml/2006/wordprocessingDrawing" xmlns:w10="urn:schemas-microsoft-com:office:word" xmlns:w="http://schemas.openxmlformats.org/wordprocessingml/2006/main" xmlns:w14="http://schemas.microsoft.com/office/word/2010/wordml" xmlns:w15="http://schemas.microsoft.com/office/word/2012/wordml" xmlns:w16cid="http://schemas.microsoft.com/office/word/2016/wordml/cid" xmlns:w16se="http://schemas.microsoft.com/office/word/2015/wordml/symex" xmlns:wpg="http://schemas.microsoft.com/office/word/2010/wordprocessingGroup" xmlns:wpi="http://schemas.microsoft.com/office/word/2010/wordprocessingInk" xmlns:wne="http://schemas.microsoft.com/office/word/2006/wordml" xmlns:wps="http://schemas.microsoft.com/office/word/2010/wordprocessingShape" mc:Ignorable="w14 w15 w16se w16cid wp14">
   <w:footnote w:type="separator" w:id="-1">
     <w:p>
       <w:r>
@@ -795,13 +953,13 @@
 </file>
 
 <file path=word/header1.xml><?xml version="1.0" encoding="utf-8"?>
-<w:hdr xmlns:wpc="http://schemas.microsoft.com/office/word/2010/wordprocessingCanvas" xmlns:cx="http://schemas.microsoft.com/office/drawing/2014/chartex" xmlns:cx1="http://schemas.microsoft.com/office/drawing/2015/9/8/chartex" xmlns:cx2="http://schemas.microsoft.com/office/drawing/2015/10/21/chartex" xmlns:cx3="http://schemas.microsoft.com/office/drawing/2016/5/9/chartex" xmlns:cx4="http://schemas.microsoft.com/office/drawing/2016/5/10/chartex" xmlns:cx5="http://schemas.microsoft.com/office/drawing/2016/5/11/chartex" xmlns:cx6="http://schemas.microsoft.com/office/drawing/2016/5/12/chartex" xmlns:cx7="http://schemas.microsoft.com/office/drawing/2016/5/13/chartex" xmlns:cx8="http://schemas.microsoft.com/office/drawing/2016/5/14/chartex" xmlns:mc="http://schemas.openxmlformats.org/markup-compatibility/2006" xmlns:aink="http://schemas.microsoft.com/office/drawing/2016/ink" xmlns:am3d="http://schemas.microsoft.com/office/drawing/2017/model3d" xmlns:o="urn:schemas-microsoft-com:office:office" xmlns:r="http://schemas.openxmlformats.org/officeDocument/2006/relationships" xmlns:m="http://schemas.openxmlformats.org/officeDocument/2006/math" xmlns:v="urn:schemas-microsoft-com:vml" xmlns:wp14="http://schemas.microsoft.com/office/word/2010/wordprocessingDrawing" xmlns:wp="http://schemas.openxmlformats.org/drawingml/2006/wordprocessingDrawing" xmlns:w10="urn:schemas-microsoft-com:office:word" xmlns:w="http://schemas.openxmlformats.org/wordprocessingml/2006/main" xmlns:w14="http://schemas.microsoft.com/office/word/2010/wordml" xmlns:w15="http://schemas.microsoft.com/office/word/2012/wordml" xmlns:w16cex="http://schemas.microsoft.com/office/word/2018/wordml/cex" xmlns:w16cid="http://schemas.microsoft.com/office/word/2016/wordml/cid" xmlns:w16="http://schemas.microsoft.com/office/word/2018/wordml" xmlns:w16se="http://schemas.microsoft.com/office/word/2015/wordml/symex" xmlns:wpg="http://schemas.microsoft.com/office/word/2010/wordprocessingGroup" xmlns:wpi="http://schemas.microsoft.com/office/word/2010/wordprocessingInk" xmlns:wne="http://schemas.microsoft.com/office/word/2006/wordml" xmlns:wps="http://schemas.microsoft.com/office/word/2010/wordprocessingShape" mc:Ignorable="w14 w15 w16se w16cid w16 w16cex wp14">
+<w:hdr xmlns:wpc="http://schemas.microsoft.com/office/word/2010/wordprocessingCanvas" xmlns:cx="http://schemas.microsoft.com/office/drawing/2014/chartex" xmlns:cx1="http://schemas.microsoft.com/office/drawing/2015/9/8/chartex" xmlns:cx2="http://schemas.microsoft.com/office/drawing/2015/10/21/chartex" xmlns:cx3="http://schemas.microsoft.com/office/drawing/2016/5/9/chartex" xmlns:cx4="http://schemas.microsoft.com/office/drawing/2016/5/10/chartex" xmlns:cx5="http://schemas.microsoft.com/office/drawing/2016/5/11/chartex" xmlns:cx6="http://schemas.microsoft.com/office/drawing/2016/5/12/chartex" xmlns:cx7="http://schemas.microsoft.com/office/drawing/2016/5/13/chartex" xmlns:cx8="http://schemas.microsoft.com/office/drawing/2016/5/14/chartex" xmlns:mc="http://schemas.openxmlformats.org/markup-compatibility/2006" xmlns:aink="http://schemas.microsoft.com/office/drawing/2016/ink" xmlns:am3d="http://schemas.microsoft.com/office/drawing/2017/model3d" xmlns:o="urn:schemas-microsoft-com:office:office" xmlns:r="http://schemas.openxmlformats.org/officeDocument/2006/relationships" xmlns:m="http://schemas.openxmlformats.org/officeDocument/2006/math" xmlns:v="urn:schemas-microsoft-com:vml" xmlns:wp14="http://schemas.microsoft.com/office/word/2010/wordprocessingDrawing" xmlns:wp="http://schemas.openxmlformats.org/drawingml/2006/wordprocessingDrawing" xmlns:w10="urn:schemas-microsoft-com:office:word" xmlns:w="http://schemas.openxmlformats.org/wordprocessingml/2006/main" xmlns:w14="http://schemas.microsoft.com/office/word/2010/wordml" xmlns:w15="http://schemas.microsoft.com/office/word/2012/wordml" xmlns:w16cid="http://schemas.microsoft.com/office/word/2016/wordml/cid" xmlns:w16se="http://schemas.microsoft.com/office/word/2015/wordml/symex" xmlns:wpg="http://schemas.microsoft.com/office/word/2010/wordprocessingGroup" xmlns:wpi="http://schemas.microsoft.com/office/word/2010/wordprocessingInk" xmlns:wne="http://schemas.microsoft.com/office/word/2006/wordml" xmlns:wps="http://schemas.microsoft.com/office/word/2010/wordprocessingShape" mc:Ignorable="w14 w15 w16se w16cid wp14">
   <w:p/>
 </w:hdr>
 </file>
 
 <file path=word/numbering.xml><?xml version="1.0" encoding="utf-8"?>
-<w:numbering xmlns:wpc="http://schemas.microsoft.com/office/word/2010/wordprocessingCanvas" xmlns:cx="http://schemas.microsoft.com/office/drawing/2014/chartex" xmlns:cx1="http://schemas.microsoft.com/office/drawing/2015/9/8/chartex" xmlns:cx2="http://schemas.microsoft.com/office/drawing/2015/10/21/chartex" xmlns:cx3="http://schemas.microsoft.com/office/drawing/2016/5/9/chartex" xmlns:cx4="http://schemas.microsoft.com/office/drawing/2016/5/10/chartex" xmlns:cx5="http://schemas.microsoft.com/office/drawing/2016/5/11/chartex" xmlns:cx6="http://schemas.microsoft.com/office/drawing/2016/5/12/chartex" xmlns:cx7="http://schemas.microsoft.com/office/drawing/2016/5/13/chartex" xmlns:cx8="http://schemas.microsoft.com/office/drawing/2016/5/14/chartex" xmlns:mc="http://schemas.openxmlformats.org/markup-compatibility/2006" xmlns:aink="http://schemas.microsoft.com/office/drawing/2016/ink" xmlns:am3d="http://schemas.microsoft.com/office/drawing/2017/model3d" xmlns:o="urn:schemas-microsoft-com:office:office" xmlns:r="http://schemas.openxmlformats.org/officeDocument/2006/relationships" xmlns:m="http://schemas.openxmlformats.org/officeDocument/2006/math" xmlns:v="urn:schemas-microsoft-com:vml" xmlns:wp14="http://schemas.microsoft.com/office/word/2010/wordprocessingDrawing" xmlns:wp="http://schemas.openxmlformats.org/drawingml/2006/wordprocessingDrawing" xmlns:w10="urn:schemas-microsoft-com:office:word" xmlns:w="http://schemas.openxmlformats.org/wordprocessingml/2006/main" xmlns:w14="http://schemas.microsoft.com/office/word/2010/wordml" xmlns:w15="http://schemas.microsoft.com/office/word/2012/wordml" xmlns:w16cex="http://schemas.microsoft.com/office/word/2018/wordml/cex" xmlns:w16cid="http://schemas.microsoft.com/office/word/2016/wordml/cid" xmlns:w16="http://schemas.microsoft.com/office/word/2018/wordml" xmlns:w16se="http://schemas.microsoft.com/office/word/2015/wordml/symex" xmlns:wpg="http://schemas.microsoft.com/office/word/2010/wordprocessingGroup" xmlns:wpi="http://schemas.microsoft.com/office/word/2010/wordprocessingInk" xmlns:wne="http://schemas.microsoft.com/office/word/2006/wordml" xmlns:wps="http://schemas.microsoft.com/office/word/2010/wordprocessingShape" mc:Ignorable="w14 w15 w16se w16cid w16 w16cex wp14">
+<w:numbering xmlns:wpc="http://schemas.microsoft.com/office/word/2010/wordprocessingCanvas" xmlns:cx="http://schemas.microsoft.com/office/drawing/2014/chartex" xmlns:cx1="http://schemas.microsoft.com/office/drawing/2015/9/8/chartex" xmlns:cx2="http://schemas.microsoft.com/office/drawing/2015/10/21/chartex" xmlns:cx3="http://schemas.microsoft.com/office/drawing/2016/5/9/chartex" xmlns:cx4="http://schemas.microsoft.com/office/drawing/2016/5/10/chartex" xmlns:cx5="http://schemas.microsoft.com/office/drawing/2016/5/11/chartex" xmlns:cx6="http://schemas.microsoft.com/office/drawing/2016/5/12/chartex" xmlns:cx7="http://schemas.microsoft.com/office/drawing/2016/5/13/chartex" xmlns:cx8="http://schemas.microsoft.com/office/drawing/2016/5/14/chartex" xmlns:mc="http://schemas.openxmlformats.org/markup-compatibility/2006" xmlns:aink="http://schemas.microsoft.com/office/drawing/2016/ink" xmlns:am3d="http://schemas.microsoft.com/office/drawing/2017/model3d" xmlns:o="urn:schemas-microsoft-com:office:office" xmlns:r="http://schemas.openxmlformats.org/officeDocument/2006/relationships" xmlns:m="http://schemas.openxmlformats.org/officeDocument/2006/math" xmlns:v="urn:schemas-microsoft-com:vml" xmlns:wp14="http://schemas.microsoft.com/office/word/2010/wordprocessingDrawing" xmlns:wp="http://schemas.openxmlformats.org/drawingml/2006/wordprocessingDrawing" xmlns:w10="urn:schemas-microsoft-com:office:word" xmlns:w="http://schemas.openxmlformats.org/wordprocessingml/2006/main" xmlns:w14="http://schemas.microsoft.com/office/word/2010/wordml" xmlns:w15="http://schemas.microsoft.com/office/word/2012/wordml" xmlns:w16cid="http://schemas.microsoft.com/office/word/2016/wordml/cid" xmlns:w16se="http://schemas.microsoft.com/office/word/2015/wordml/symex" xmlns:wpg="http://schemas.microsoft.com/office/word/2010/wordprocessingGroup" xmlns:wpi="http://schemas.microsoft.com/office/word/2010/wordprocessingInk" xmlns:wne="http://schemas.microsoft.com/office/word/2006/wordml" xmlns:wps="http://schemas.microsoft.com/office/word/2010/wordprocessingShape" mc:Ignorable="w14 w15 w16se w16cid wp14">
   <w:abstractNum w:abstractNumId="0" w15:restartNumberingAfterBreak="0">
     <w:nsid w:val="1E5F4888"/>
     <w:multiLevelType w:val="hybridMultilevel"/>
@@ -1268,7 +1426,7 @@
 </file>
 
 <file path=word/styles.xml><?xml version="1.0" encoding="utf-8"?>
-<w:styles xmlns:mc="http://schemas.openxmlformats.org/markup-compatibility/2006" xmlns:r="http://schemas.openxmlformats.org/officeDocument/2006/relationships" xmlns:w="http://schemas.openxmlformats.org/wordprocessingml/2006/main" xmlns:w14="http://schemas.microsoft.com/office/word/2010/wordml" xmlns:w15="http://schemas.microsoft.com/office/word/2012/wordml" xmlns:w16cex="http://schemas.microsoft.com/office/word/2018/wordml/cex" xmlns:w16cid="http://schemas.microsoft.com/office/word/2016/wordml/cid" xmlns:w16="http://schemas.microsoft.com/office/word/2018/wordml" xmlns:w16se="http://schemas.microsoft.com/office/word/2015/wordml/symex" mc:Ignorable="w14 w15 w16se w16cid w16 w16cex">
+<w:styles xmlns:mc="http://schemas.openxmlformats.org/markup-compatibility/2006" xmlns:r="http://schemas.openxmlformats.org/officeDocument/2006/relationships" xmlns:w="http://schemas.openxmlformats.org/wordprocessingml/2006/main" xmlns:w14="http://schemas.microsoft.com/office/word/2010/wordml" xmlns:w15="http://schemas.microsoft.com/office/word/2012/wordml" xmlns:w16cid="http://schemas.microsoft.com/office/word/2016/wordml/cid" xmlns:w16se="http://schemas.microsoft.com/office/word/2015/wordml/symex" mc:Ignorable="w14 w15 w16se w16cid">
   <w:docDefaults>
     <w:rPrDefault>
       <w:rPr>
@@ -1290,7 +1448,7 @@
       </w:pPr>
     </w:pPrDefault>
   </w:docDefaults>
-  <w:latentStyles w:defLockedState="0" w:defUIPriority="99" w:defSemiHidden="0" w:defUnhideWhenUsed="0" w:defQFormat="0" w:count="376">
+  <w:latentStyles w:defLockedState="0" w:defUIPriority="99" w:defSemiHidden="0" w:defUnhideWhenUsed="0" w:defQFormat="0" w:count="375">
     <w:lsdException w:name="Normal" w:uiPriority="0" w:qFormat="1"/>
     <w:lsdException w:name="heading 1" w:uiPriority="9" w:qFormat="1"/>
     <w:lsdException w:name="heading 2" w:semiHidden="1" w:uiPriority="9" w:unhideWhenUsed="1" w:qFormat="1"/>
@@ -1396,6 +1554,7 @@
     <w:lsdException w:name="HTML Sample" w:semiHidden="1" w:unhideWhenUsed="1"/>
     <w:lsdException w:name="HTML Typewriter" w:semiHidden="1" w:unhideWhenUsed="1"/>
     <w:lsdException w:name="HTML Variable" w:semiHidden="1" w:unhideWhenUsed="1"/>
+    <w:lsdException w:name="Normal Table" w:semiHidden="1" w:unhideWhenUsed="1"/>
     <w:lsdException w:name="annotation subject" w:semiHidden="1" w:unhideWhenUsed="1"/>
     <w:lsdException w:name="No List" w:semiHidden="1" w:unhideWhenUsed="1"/>
     <w:lsdException w:name="Outline List 1" w:semiHidden="1" w:unhideWhenUsed="1"/>
@@ -1442,8 +1601,10 @@
     <w:lsdException w:name="Table Subtle 2" w:semiHidden="1" w:unhideWhenUsed="1"/>
     <w:lsdException w:name="Table Web 1" w:semiHidden="1" w:unhideWhenUsed="1"/>
     <w:lsdException w:name="Table Web 2" w:semiHidden="1" w:unhideWhenUsed="1"/>
+    <w:lsdException w:name="Table Web 3" w:semiHidden="1" w:unhideWhenUsed="1"/>
     <w:lsdException w:name="Balloon Text" w:semiHidden="1" w:unhideWhenUsed="1"/>
     <w:lsdException w:name="Table Grid" w:uiPriority="39"/>
+    <w:lsdException w:name="Table Theme" w:semiHidden="1" w:unhideWhenUsed="1"/>
     <w:lsdException w:name="Placeholder Text" w:semiHidden="1"/>
     <w:lsdException w:name="No Spacing" w:uiPriority="1" w:qFormat="1"/>
     <w:lsdException w:name="Light Shading" w:uiPriority="60"/>
@@ -1663,9 +1824,8 @@
     <w:lsdException w:name="Smart Hyperlink" w:semiHidden="1" w:unhideWhenUsed="1"/>
     <w:lsdException w:name="Hashtag" w:semiHidden="1" w:unhideWhenUsed="1"/>
     <w:lsdException w:name="Unresolved Mention" w:semiHidden="1" w:unhideWhenUsed="1"/>
-    <w:lsdException w:name="Smart Link" w:semiHidden="1" w:unhideWhenUsed="1"/>
   </w:latentStyles>
-  <w:style w:type="paragraph" w:default="1" w:styleId="a">
+  <w:style w:type="paragraph" w:default="1" w:styleId="Normal">
     <w:name w:val="Normal"/>
     <w:qFormat/>
     <w:rPr>
@@ -1674,13 +1834,13 @@
       <w:lang w:eastAsia="en-US"/>
     </w:rPr>
   </w:style>
-  <w:style w:type="character" w:default="1" w:styleId="a0">
+  <w:style w:type="character" w:default="1" w:styleId="DefaultParagraphFont">
     <w:name w:val="Default Paragraph Font"/>
     <w:uiPriority w:val="1"/>
     <w:semiHidden/>
     <w:unhideWhenUsed/>
   </w:style>
-  <w:style w:type="table" w:default="1" w:styleId="a1">
+  <w:style w:type="table" w:default="1" w:styleId="TableNormal">
     <w:name w:val="Normal Table"/>
     <w:uiPriority w:val="99"/>
     <w:semiHidden/>
@@ -1695,13 +1855,13 @@
       </w:tblCellMar>
     </w:tblPr>
   </w:style>
-  <w:style w:type="numbering" w:default="1" w:styleId="a2">
+  <w:style w:type="numbering" w:default="1" w:styleId="NoList">
     <w:name w:val="No List"/>
     <w:uiPriority w:val="99"/>
     <w:semiHidden/>
     <w:unhideWhenUsed/>
   </w:style>
-  <w:style w:type="character" w:styleId="a3">
+  <w:style w:type="character" w:styleId="Hyperlink">
     <w:name w:val="Hyperlink"/>
     <w:rPr>
       <w:u w:val="single"/>

</xml_diff>

<commit_message>
Add explanation for new role
</commit_message>
<xml_diff>
--- a/流程.docx
+++ b/流程.docx
@@ -129,6 +129,51 @@
           <w:szCs w:val="26"/>
           <w:lang w:val="en-US"/>
         </w:rPr>
+        <w:t>一张狼人</w:t>
+      </w:r>
+      <w:r>
+        <w:rPr>
+          <w:rFonts w:eastAsia="Arial Unicode MS" w:hint="default"/>
+          <w:sz w:val="26"/>
+          <w:szCs w:val="26"/>
+          <w:lang w:val="en-US"/>
+        </w:rPr>
+        <w:t>+</w:t>
+      </w:r>
+      <w:r>
+        <w:rPr>
+          <w:rFonts w:eastAsia="Arial Unicode MS"/>
+          <w:sz w:val="26"/>
+          <w:szCs w:val="26"/>
+          <w:lang w:val="en-US"/>
+        </w:rPr>
+        <w:t>一张盗贼</w:t>
+      </w:r>
+      <w:r>
+        <w:rPr>
+          <w:rFonts w:eastAsia="Arial Unicode MS"/>
+          <w:sz w:val="26"/>
+          <w:szCs w:val="26"/>
+          <w:lang w:val="en-US"/>
+        </w:rPr>
+        <w:t>，预言家查验</w:t>
+      </w:r>
+      <w:r>
+        <w:rPr>
+          <w:rFonts w:eastAsia="Arial Unicode MS"/>
+          <w:sz w:val="26"/>
+          <w:szCs w:val="26"/>
+          <w:lang w:val="en-US"/>
+        </w:rPr>
+        <w:t>第</w:t>
+      </w:r>
+      <w:r>
+        <w:rPr>
+          <w:rFonts w:eastAsia="Arial Unicode MS"/>
+          <w:sz w:val="26"/>
+          <w:szCs w:val="26"/>
+          <w:lang w:val="en-US"/>
+        </w:rPr>
         <w:t>一张</w:t>
       </w:r>
       <w:r>
@@ -138,51 +183,6 @@
           <w:szCs w:val="26"/>
           <w:lang w:val="en-US"/>
         </w:rPr>
-        <w:t>狼人</w:t>
-      </w:r>
-      <w:r>
-        <w:rPr>
-          <w:rFonts w:eastAsia="Arial Unicode MS"/>
-          <w:sz w:val="26"/>
-          <w:szCs w:val="26"/>
-          <w:lang w:val="en-US"/>
-        </w:rPr>
-        <w:t>+一张</w:t>
-      </w:r>
-      <w:r>
-        <w:rPr>
-          <w:rFonts w:eastAsia="Arial Unicode MS"/>
-          <w:sz w:val="26"/>
-          <w:szCs w:val="26"/>
-          <w:lang w:val="en-US"/>
-        </w:rPr>
-        <w:t>盗贼，预言家查验</w:t>
-      </w:r>
-      <w:r>
-        <w:rPr>
-          <w:rFonts w:eastAsia="Arial Unicode MS"/>
-          <w:sz w:val="26"/>
-          <w:szCs w:val="26"/>
-          <w:lang w:val="en-US"/>
-        </w:rPr>
-        <w:t>第</w:t>
-      </w:r>
-      <w:r>
-        <w:rPr>
-          <w:rFonts w:eastAsia="Arial Unicode MS"/>
-          <w:sz w:val="26"/>
-          <w:szCs w:val="26"/>
-          <w:lang w:val="en-US"/>
-        </w:rPr>
-        <w:t>一张</w:t>
-      </w:r>
-      <w:r>
-        <w:rPr>
-          <w:rFonts w:eastAsia="Arial Unicode MS"/>
-          <w:sz w:val="26"/>
-          <w:szCs w:val="26"/>
-          <w:lang w:val="en-US"/>
-        </w:rPr>
         <w:t>显示</w:t>
       </w:r>
       <w:r>
@@ -202,6 +202,220 @@
           <w:lang w:val="en-US"/>
         </w:rPr>
         <w:t>，第二张显示狼人</w:t>
+      </w:r>
+      <w:r>
+        <w:rPr>
+          <w:rFonts w:eastAsia="Arial Unicode MS"/>
+          <w:sz w:val="26"/>
+          <w:szCs w:val="26"/>
+          <w:lang w:val="en-US"/>
+        </w:rPr>
+        <w:t>。</w:t>
+      </w:r>
+      <w:r>
+        <w:rPr>
+          <w:rFonts w:eastAsia="Arial Unicode MS" w:hint="default"/>
+          <w:sz w:val="26"/>
+          <w:szCs w:val="26"/>
+          <w:lang w:val="en-US"/>
+        </w:rPr>
+        <w:br/>
+      </w:r>
+      <w:r>
+        <w:rPr>
+          <w:rFonts w:eastAsia="Arial Unicode MS"/>
+          <w:sz w:val="26"/>
+          <w:szCs w:val="26"/>
+          <w:lang w:val="en-US"/>
+        </w:rPr>
+        <w:t>好人胜利需要投掉其两张牌。</w:t>
+      </w:r>
+    </w:p>
+    <w:p>
+      <w:pPr>
+        <w:pStyle w:val="Body"/>
+        <w:rPr>
+          <w:rFonts w:eastAsia="Arial Unicode MS" w:hint="default"/>
+          <w:sz w:val="26"/>
+          <w:szCs w:val="26"/>
+          <w:lang w:val="en-US"/>
+        </w:rPr>
+      </w:pPr>
+    </w:p>
+    <w:p>
+      <w:pPr>
+        <w:pStyle w:val="Body"/>
+        <w:rPr>
+          <w:rFonts w:eastAsia="Arial Unicode MS" w:hint="default"/>
+          <w:sz w:val="26"/>
+          <w:szCs w:val="26"/>
+          <w:lang w:val="en-US"/>
+        </w:rPr>
+      </w:pPr>
+      <w:r>
+        <w:rPr>
+          <w:rFonts w:eastAsia="Arial Unicode MS" w:hint="default"/>
+          <w:sz w:val="26"/>
+          <w:szCs w:val="26"/>
+          <w:lang w:val="en-US"/>
+        </w:rPr>
+        <w:t>**</w:t>
+      </w:r>
+      <w:r>
+        <w:rPr>
+          <w:rFonts w:eastAsia="Arial Unicode MS"/>
+          <w:sz w:val="26"/>
+          <w:szCs w:val="26"/>
+          <w:lang w:val="en-US"/>
+        </w:rPr>
+        <w:t>特殊角色说明*</w:t>
+      </w:r>
+      <w:r>
+        <w:rPr>
+          <w:rFonts w:eastAsia="Arial Unicode MS" w:hint="default"/>
+          <w:sz w:val="26"/>
+          <w:szCs w:val="26"/>
+          <w:lang w:val="en-US"/>
+        </w:rPr>
+        <w:t>*</w:t>
+      </w:r>
+    </w:p>
+    <w:p>
+      <w:pPr>
+        <w:pStyle w:val="Body"/>
+        <w:numPr>
+          <w:ilvl w:val="0"/>
+          <w:numId w:val="7"/>
+        </w:numPr>
+        <w:rPr>
+          <w:rFonts w:eastAsia="Arial Unicode MS" w:hint="default"/>
+          <w:sz w:val="26"/>
+          <w:szCs w:val="26"/>
+          <w:lang w:val="en-US"/>
+        </w:rPr>
+      </w:pPr>
+      <w:r>
+        <w:rPr>
+          <w:rFonts w:eastAsia="Arial Unicode MS"/>
+          <w:sz w:val="26"/>
+          <w:szCs w:val="26"/>
+          <w:lang w:val="en-US"/>
+        </w:rPr>
+        <w:t>恶灵骑士：</w:t>
+      </w:r>
+      <w:r>
+        <w:rPr>
+          <w:rFonts w:eastAsia="Arial Unicode MS"/>
+          <w:sz w:val="26"/>
+          <w:szCs w:val="26"/>
+          <w:lang w:val="en-US"/>
+        </w:rPr>
+        <w:t>邪恶阵营。</w:t>
+      </w:r>
+    </w:p>
+    <w:p>
+      <w:pPr>
+        <w:pStyle w:val="Body"/>
+        <w:numPr>
+          <w:ilvl w:val="1"/>
+          <w:numId w:val="7"/>
+        </w:numPr>
+        <w:rPr>
+          <w:rFonts w:eastAsia="Arial Unicode MS" w:hint="default"/>
+          <w:sz w:val="26"/>
+          <w:szCs w:val="26"/>
+          <w:lang w:val="en-US"/>
+        </w:rPr>
+      </w:pPr>
+      <w:r>
+        <w:rPr>
+          <w:rFonts w:eastAsia="Arial Unicode MS"/>
+          <w:sz w:val="26"/>
+          <w:szCs w:val="26"/>
+          <w:lang w:val="en-US"/>
+        </w:rPr>
+        <w:t>拥有「一次」反伤技能-在夜晚中被预言家查验/被女巫下毒，则该神职死亡。</w:t>
+      </w:r>
+    </w:p>
+    <w:p>
+      <w:pPr>
+        <w:pStyle w:val="Body"/>
+        <w:numPr>
+          <w:ilvl w:val="1"/>
+          <w:numId w:val="7"/>
+        </w:numPr>
+        <w:rPr>
+          <w:rFonts w:eastAsia="Arial Unicode MS" w:hint="default"/>
+          <w:sz w:val="26"/>
+          <w:szCs w:val="26"/>
+          <w:lang w:val="en-US"/>
+        </w:rPr>
+      </w:pPr>
+      <w:r>
+        <w:rPr>
+          <w:rFonts w:eastAsia="Arial Unicode MS"/>
+          <w:sz w:val="26"/>
+          <w:szCs w:val="26"/>
+          <w:lang w:val="en-US"/>
+        </w:rPr>
+        <w:t>永远不会死于夜晚。</w:t>
+      </w:r>
+    </w:p>
+    <w:p>
+      <w:pPr>
+        <w:pStyle w:val="Body"/>
+        <w:numPr>
+          <w:ilvl w:val="1"/>
+          <w:numId w:val="7"/>
+        </w:numPr>
+        <w:rPr>
+          <w:rFonts w:eastAsia="Arial Unicode MS" w:hint="default"/>
+          <w:sz w:val="26"/>
+          <w:szCs w:val="26"/>
+          <w:lang w:val="en-US"/>
+        </w:rPr>
+      </w:pPr>
+      <w:r>
+        <w:rPr>
+          <w:rFonts w:eastAsia="Arial Unicode MS"/>
+          <w:sz w:val="26"/>
+          <w:szCs w:val="26"/>
+          <w:lang w:val="en-US"/>
+        </w:rPr>
+        <w:t xml:space="preserve">若夜晚中女巫与预言家同毒同验恶灵骑士，则是女巫淘汰(因夜晚顺序为女巫在先)。 </w:t>
+      </w:r>
+    </w:p>
+    <w:p>
+      <w:pPr>
+        <w:pStyle w:val="Body"/>
+        <w:numPr>
+          <w:ilvl w:val="1"/>
+          <w:numId w:val="7"/>
+        </w:numPr>
+        <w:rPr>
+          <w:rFonts w:eastAsia="Arial Unicode MS" w:hint="default"/>
+          <w:sz w:val="26"/>
+          <w:szCs w:val="26"/>
+          <w:lang w:val="en-US"/>
+        </w:rPr>
+      </w:pPr>
+      <w:r>
+        <w:rPr>
+          <w:rFonts w:eastAsia="Arial Unicode MS"/>
+          <w:sz w:val="26"/>
+          <w:szCs w:val="26"/>
+          <w:lang w:val="en-US"/>
+        </w:rPr>
+        <w:t>猎人若死于夜晚，开枪到恶灵骑士，将无法带走恶灵骑士</w:t>
+      </w:r>
+      <w:r>
+        <w:rPr>
+          <w:rFonts w:eastAsia="Arial Unicode MS"/>
+          <w:sz w:val="26"/>
+          <w:szCs w:val="26"/>
+          <w:lang w:val="en-US"/>
+        </w:rPr>
+        <w:t>。</w:t>
       </w:r>
       <w:bookmarkStart w:id="0" w:name="_GoBack"/>
       <w:bookmarkEnd w:id="0"/>
@@ -212,25 +426,87 @@
           <w:szCs w:val="26"/>
           <w:lang w:val="en-US"/>
         </w:rPr>
-        <w:t>。</w:t>
-      </w:r>
-      <w:r>
+        <w:t>但若猎人在白天出局则可带走恶灵骑士。</w:t>
+      </w:r>
+    </w:p>
+    <w:p>
+      <w:pPr>
+        <w:rPr>
+          <w:rFonts w:ascii="Arial Unicode MS" w:hAnsi="Arial Unicode MS" w:cs="Arial Unicode MS"/>
+          <w:color w:val="000000"/>
+          <w:sz w:val="26"/>
+          <w:szCs w:val="26"/>
+          <w:lang w:eastAsia="zh-CN"/>
+          <w14:textOutline w14:w="0" w14:cap="flat" w14:cmpd="sng" w14:algn="ctr">
+            <w14:noFill/>
+            <w14:prstDash w14:val="solid"/>
+            <w14:bevel/>
+          </w14:textOutline>
+        </w:rPr>
+      </w:pPr>
+      <w:r>
+        <w:rPr>
+          <w:rFonts w:ascii="Arial Unicode MS" w:hAnsi="Arial Unicode MS" w:cs="Arial Unicode MS"/>
+          <w:color w:val="000000"/>
+          <w:sz w:val="26"/>
+          <w:szCs w:val="26"/>
+          <w:lang w:eastAsia="zh-CN"/>
+          <w14:textOutline w14:w="0" w14:cap="flat" w14:cmpd="sng" w14:algn="ctr">
+            <w14:noFill/>
+            <w14:prstDash w14:val="solid"/>
+            <w14:bevel/>
+          </w14:textOutline>
+        </w:rPr>
+        <w:br w:type="page"/>
+      </w:r>
+    </w:p>
+    <w:p>
+      <w:pPr>
+        <w:pStyle w:val="Body"/>
+        <w:numPr>
+          <w:ilvl w:val="1"/>
+          <w:numId w:val="7"/>
+        </w:numPr>
         <w:rPr>
           <w:rFonts w:eastAsia="Arial Unicode MS" w:hint="default"/>
           <w:sz w:val="26"/>
           <w:szCs w:val="26"/>
           <w:lang w:val="en-US"/>
         </w:rPr>
-        <w:br/>
-      </w:r>
-      <w:r>
-        <w:rPr>
-          <w:rFonts w:eastAsia="Arial Unicode MS"/>
-          <w:sz w:val="26"/>
-          <w:szCs w:val="26"/>
-          <w:lang w:val="en-US"/>
-        </w:rPr>
-        <w:t>好人胜利需要投掉其两张牌。</w:t>
+      </w:pPr>
+      <w:r>
+        <w:rPr>
+          <w:rFonts w:eastAsia="Arial Unicode MS"/>
+          <w:sz w:val="26"/>
+          <w:szCs w:val="26"/>
+          <w:lang w:val="en-US"/>
+        </w:rPr>
+        <w:lastRenderedPageBreak/>
+        <w:t>守衛盾到惡靈騎士不會被反傷，也盾不住惡靈反傷的技能 。</w:t>
+      </w:r>
+    </w:p>
+    <w:p>
+      <w:pPr>
+        <w:pStyle w:val="Body"/>
+        <w:numPr>
+          <w:ilvl w:val="1"/>
+          <w:numId w:val="7"/>
+        </w:numPr>
+        <w:rPr>
+          <w:rFonts w:eastAsia="Arial Unicode MS"/>
+          <w:sz w:val="26"/>
+          <w:szCs w:val="26"/>
+          <w:lang w:val="en-US"/>
+        </w:rPr>
+      </w:pPr>
+      <w:r>
+        <w:rPr>
+          <w:rFonts w:eastAsia="Arial Unicode MS"/>
+          <w:sz w:val="26"/>
+          <w:szCs w:val="26"/>
+          <w:lang w:val="en-US"/>
+        </w:rPr>
+        <w:t>不能自爆，不能自刀。</w:t>
       </w:r>
     </w:p>
     <w:p>
@@ -240,6 +516,18 @@
           <w:rFonts w:eastAsia="Arial Unicode MS" w:hint="default"/>
           <w:sz w:val="26"/>
           <w:szCs w:val="26"/>
+          <w:lang w:val="en-US"/>
+        </w:rPr>
+      </w:pPr>
+    </w:p>
+    <w:p>
+      <w:pPr>
+        <w:pStyle w:val="Body"/>
+        <w:rPr>
+          <w:rFonts w:eastAsia="Arial Unicode MS" w:hint="default"/>
+          <w:sz w:val="26"/>
+          <w:szCs w:val="26"/>
+          <w:lang w:val="en-US"/>
         </w:rPr>
       </w:pPr>
     </w:p>
@@ -607,17 +895,26 @@
         <w:rPr>
           <w:rFonts w:eastAsia="Arial Unicode MS"/>
         </w:rPr>
-        <w:t>不可以连续两晚守护同一个人</w:t>
-      </w:r>
-      <w:r>
-        <w:rPr>
-          <w:rFonts w:eastAsia="Arial Unicode MS"/>
-        </w:rPr>
-        <w:t>。</w:t>
-      </w:r>
-      <w:r>
-        <w:rPr>
-          <w:rFonts w:eastAsia="Arial Unicode MS"/>
+        <w:t>不可以连续两晚守护同一个人。)</w:t>
+      </w:r>
+      <w:r>
+        <w:br/>
+      </w:r>
+      <w:r>
+        <w:rPr>
+          <w:rFonts w:ascii="Helvetica Neue" w:eastAsia="Arial Unicode MS" w:hAnsi="Helvetica Neue"/>
+        </w:rPr>
+        <w:t xml:space="preserve">(PS: </w:t>
+      </w:r>
+      <w:r>
+        <w:rPr>
+          <w:rFonts w:eastAsia="Arial Unicode MS"/>
+        </w:rPr>
+        <w:t>如果一个人被同守同救，还是会死。</w:t>
+      </w:r>
+      <w:r>
+        <w:rPr>
+          <w:rFonts w:ascii="Helvetica Neue" w:eastAsia="Arial Unicode MS" w:hAnsi="Helvetica Neue"/>
         </w:rPr>
         <w:t>)</w:t>
       </w:r>
@@ -628,28 +925,6 @@
         <w:rPr>
           <w:rFonts w:ascii="Helvetica Neue" w:eastAsia="Arial Unicode MS" w:hAnsi="Helvetica Neue"/>
         </w:rPr>
-        <w:t xml:space="preserve">(PS: </w:t>
-      </w:r>
-      <w:r>
-        <w:rPr>
-          <w:rFonts w:eastAsia="Arial Unicode MS"/>
-        </w:rPr>
-        <w:t>如果一个人被同守同救，还是会死。</w:t>
-      </w:r>
-      <w:r>
-        <w:rPr>
-          <w:rFonts w:ascii="Helvetica Neue" w:eastAsia="Arial Unicode MS" w:hAnsi="Helvetica Neue"/>
-        </w:rPr>
-        <w:t>)</w:t>
-      </w:r>
-      <w:r>
-        <w:br/>
-      </w:r>
-      <w:r>
-        <w:rPr>
-          <w:rFonts w:ascii="Helvetica Neue" w:eastAsia="Arial Unicode MS" w:hAnsi="Helvetica Neue"/>
-        </w:rPr>
-        <w:lastRenderedPageBreak/>
         <w:t xml:space="preserve">(PS: </w:t>
       </w:r>
       <w:r>
@@ -683,6 +958,7 @@
         <w:rPr>
           <w:rFonts w:eastAsia="Arial Unicode MS"/>
         </w:rPr>
+        <w:lastRenderedPageBreak/>
         <w:t>猎人请睁眼</w:t>
       </w:r>
       <w:r>
@@ -1396,6 +1672,95 @@
       <w:rPr>
         <w:rFonts w:ascii="Wingdings" w:hAnsi="Wingdings" w:hint="default"/>
       </w:rPr>
+    </w:lvl>
+  </w:abstractNum>
+  <w:abstractNum w:abstractNumId="4" w15:restartNumberingAfterBreak="0">
+    <w:nsid w:val="5CC07872"/>
+    <w:multiLevelType w:val="hybridMultilevel"/>
+    <w:tmpl w:val="B2DC328E"/>
+    <w:lvl w:ilvl="0" w:tplc="0409000F">
+      <w:start w:val="1"/>
+      <w:numFmt w:val="decimal"/>
+      <w:lvlText w:val="%1."/>
+      <w:lvlJc w:val="left"/>
+      <w:pPr>
+        <w:ind w:left="720" w:hanging="360"/>
+      </w:pPr>
+      <w:rPr>
+        <w:rFonts w:hint="default"/>
+      </w:rPr>
+    </w:lvl>
+    <w:lvl w:ilvl="1" w:tplc="04090019">
+      <w:start w:val="1"/>
+      <w:numFmt w:val="lowerLetter"/>
+      <w:lvlText w:val="%2."/>
+      <w:lvlJc w:val="left"/>
+      <w:pPr>
+        <w:ind w:left="1440" w:hanging="360"/>
+      </w:pPr>
+    </w:lvl>
+    <w:lvl w:ilvl="2" w:tplc="0409001B" w:tentative="1">
+      <w:start w:val="1"/>
+      <w:numFmt w:val="lowerRoman"/>
+      <w:lvlText w:val="%3."/>
+      <w:lvlJc w:val="right"/>
+      <w:pPr>
+        <w:ind w:left="2160" w:hanging="180"/>
+      </w:pPr>
+    </w:lvl>
+    <w:lvl w:ilvl="3" w:tplc="0409000F" w:tentative="1">
+      <w:start w:val="1"/>
+      <w:numFmt w:val="decimal"/>
+      <w:lvlText w:val="%4."/>
+      <w:lvlJc w:val="left"/>
+      <w:pPr>
+        <w:ind w:left="2880" w:hanging="360"/>
+      </w:pPr>
+    </w:lvl>
+    <w:lvl w:ilvl="4" w:tplc="04090019" w:tentative="1">
+      <w:start w:val="1"/>
+      <w:numFmt w:val="lowerLetter"/>
+      <w:lvlText w:val="%5."/>
+      <w:lvlJc w:val="left"/>
+      <w:pPr>
+        <w:ind w:left="3600" w:hanging="360"/>
+      </w:pPr>
+    </w:lvl>
+    <w:lvl w:ilvl="5" w:tplc="0409001B" w:tentative="1">
+      <w:start w:val="1"/>
+      <w:numFmt w:val="lowerRoman"/>
+      <w:lvlText w:val="%6."/>
+      <w:lvlJc w:val="right"/>
+      <w:pPr>
+        <w:ind w:left="4320" w:hanging="180"/>
+      </w:pPr>
+    </w:lvl>
+    <w:lvl w:ilvl="6" w:tplc="0409000F" w:tentative="1">
+      <w:start w:val="1"/>
+      <w:numFmt w:val="decimal"/>
+      <w:lvlText w:val="%7."/>
+      <w:lvlJc w:val="left"/>
+      <w:pPr>
+        <w:ind w:left="5040" w:hanging="360"/>
+      </w:pPr>
+    </w:lvl>
+    <w:lvl w:ilvl="7" w:tplc="04090019" w:tentative="1">
+      <w:start w:val="1"/>
+      <w:numFmt w:val="lowerLetter"/>
+      <w:lvlText w:val="%8."/>
+      <w:lvlJc w:val="left"/>
+      <w:pPr>
+        <w:ind w:left="5760" w:hanging="360"/>
+      </w:pPr>
+    </w:lvl>
+    <w:lvl w:ilvl="8" w:tplc="0409001B" w:tentative="1">
+      <w:start w:val="1"/>
+      <w:numFmt w:val="lowerRoman"/>
+      <w:lvlText w:val="%9."/>
+      <w:lvlJc w:val="right"/>
+      <w:pPr>
+        <w:ind w:left="6480" w:hanging="180"/>
+      </w:pPr>
     </w:lvl>
   </w:abstractNum>
   <w:num w:numId="1">
@@ -1421,6 +1786,9 @@
   </w:num>
   <w:num w:numId="6">
     <w:abstractNumId w:val="2"/>
+  </w:num>
+  <w:num w:numId="7">
+    <w:abstractNumId w:val="4"/>
   </w:num>
 </w:numbering>
 </file>
@@ -1837,7 +2205,6 @@
   <w:style w:type="character" w:default="1" w:styleId="DefaultParagraphFont">
     <w:name w:val="Default Paragraph Font"/>
     <w:uiPriority w:val="1"/>
-    <w:semiHidden/>
     <w:unhideWhenUsed/>
   </w:style>
   <w:style w:type="table" w:default="1" w:styleId="TableNormal">

</xml_diff>